<commit_message>
Added Video Reference to Demo Doc
</commit_message>
<xml_diff>
--- a/Assignment 1 - Ansible demo/CMPE-272-Ansible Setup And Demo.docx
+++ b/Assignment 1 - Ansible demo/CMPE-272-Ansible Setup And Demo.docx
@@ -44,6 +44,14 @@
       <w:r>
         <w:t xml:space="preserve"> </w:t>
       </w:r>
+      <w:hyperlink r:id="rId8" w:history="1">
+        <w:r>
+          <w:rPr>
+            <w:rStyle w:val="Hyperlink"/>
+          </w:rPr>
+          <w:t>CMPE-272---Assignments/Assignment 1 - Ansible demo/Ansible Demo Recording.mp4 at main · AK9175/CMPE-272---Assignments</w:t>
+        </w:r>
+      </w:hyperlink>
     </w:p>
     <w:p>
       <w:pPr>
@@ -78,58 +86,6 @@
                 <pic:pic xmlns:pic="http://schemas.openxmlformats.org/drawingml/2006/picture">
                   <pic:nvPicPr>
                     <pic:cNvPr id="209183571" name="Picture 1" descr="A screenshot of a computer&#10;&#10;AI-generated content may be incorrect."/>
-                    <pic:cNvPicPr/>
-                  </pic:nvPicPr>
-                  <pic:blipFill>
-                    <a:blip r:embed="rId8" cstate="print">
-                      <a:extLst>
-                        <a:ext uri="{28A0092B-C50C-407E-A947-70E740481C1C}">
-                          <a14:useLocalDpi xmlns:a14="http://schemas.microsoft.com/office/drawing/2010/main" val="0"/>
-                        </a:ext>
-                      </a:extLst>
-                    </a:blip>
-                    <a:stretch>
-                      <a:fillRect/>
-                    </a:stretch>
-                  </pic:blipFill>
-                  <pic:spPr>
-                    <a:xfrm>
-                      <a:off x="0" y="0"/>
-                      <a:ext cx="5943600" cy="2984500"/>
-                    </a:xfrm>
-                    <a:prstGeom prst="rect">
-                      <a:avLst/>
-                    </a:prstGeom>
-                  </pic:spPr>
-                </pic:pic>
-              </a:graphicData>
-            </a:graphic>
-          </wp:inline>
-        </w:drawing>
-      </w:r>
-    </w:p>
-    <w:p/>
-    <w:p>
-      <w:pPr>
-        <w:pStyle w:val="ListParagraph"/>
-      </w:pPr>
-      <w:r>
-        <w:rPr>
-          <w:noProof/>
-        </w:rPr>
-        <w:drawing>
-          <wp:inline distT="0" distB="0" distL="0" distR="0" wp14:anchorId="68DBC28D" wp14:editId="29B5C01D">
-            <wp:extent cx="5943600" cy="2984500"/>
-            <wp:effectExtent l="0" t="0" r="0" b="0"/>
-            <wp:docPr id="1081904416" name="Picture 2" descr="A screenshot of a computer&#10;&#10;AI-generated content may be incorrect."/>
-            <wp:cNvGraphicFramePr>
-              <a:graphicFrameLocks xmlns:a="http://schemas.openxmlformats.org/drawingml/2006/main" noChangeAspect="1"/>
-            </wp:cNvGraphicFramePr>
-            <a:graphic xmlns:a="http://schemas.openxmlformats.org/drawingml/2006/main">
-              <a:graphicData uri="http://schemas.openxmlformats.org/drawingml/2006/picture">
-                <pic:pic xmlns:pic="http://schemas.openxmlformats.org/drawingml/2006/picture">
-                  <pic:nvPicPr>
-                    <pic:cNvPr id="1081904416" name="Picture 2" descr="A screenshot of a computer&#10;&#10;AI-generated content may be incorrect."/>
                     <pic:cNvPicPr/>
                   </pic:nvPicPr>
                   <pic:blipFill>
@@ -160,46 +116,7 @@
         </w:drawing>
       </w:r>
     </w:p>
-    <w:p>
-      <w:pPr>
-        <w:pStyle w:val="ListParagraph"/>
-      </w:pPr>
-    </w:p>
-    <w:p>
-      <w:pPr>
-        <w:pStyle w:val="ListParagraph"/>
-      </w:pPr>
-    </w:p>
-    <w:p>
-      <w:pPr>
-        <w:pStyle w:val="ListParagraph"/>
-      </w:pPr>
-    </w:p>
-    <w:p>
-      <w:pPr>
-        <w:pStyle w:val="ListParagraph"/>
-      </w:pPr>
-    </w:p>
-    <w:p>
-      <w:pPr>
-        <w:pStyle w:val="ListParagraph"/>
-      </w:pPr>
-    </w:p>
-    <w:p>
-      <w:pPr>
-        <w:pStyle w:val="ListParagraph"/>
-      </w:pPr>
-    </w:p>
-    <w:p>
-      <w:pPr>
-        <w:pStyle w:val="ListParagraph"/>
-      </w:pPr>
-    </w:p>
-    <w:p>
-      <w:pPr>
-        <w:pStyle w:val="ListParagraph"/>
-      </w:pPr>
-    </w:p>
+    <w:p/>
     <w:p>
       <w:pPr>
         <w:pStyle w:val="ListParagraph"/>
@@ -209,7 +126,98 @@
           <w:noProof/>
         </w:rPr>
         <w:drawing>
-          <wp:inline distT="0" distB="0" distL="0" distR="0" wp14:anchorId="672B658A" wp14:editId="59E10CD2">
+          <wp:inline distT="0" distB="0" distL="0" distR="0" wp14:anchorId="68DBC28D" wp14:editId="29B5C01D">
+            <wp:extent cx="5943600" cy="2984500"/>
+            <wp:effectExtent l="0" t="0" r="0" b="0"/>
+            <wp:docPr id="1081904416" name="Picture 2" descr="A screenshot of a computer&#10;&#10;AI-generated content may be incorrect."/>
+            <wp:cNvGraphicFramePr>
+              <a:graphicFrameLocks xmlns:a="http://schemas.openxmlformats.org/drawingml/2006/main" noChangeAspect="1"/>
+            </wp:cNvGraphicFramePr>
+            <a:graphic xmlns:a="http://schemas.openxmlformats.org/drawingml/2006/main">
+              <a:graphicData uri="http://schemas.openxmlformats.org/drawingml/2006/picture">
+                <pic:pic xmlns:pic="http://schemas.openxmlformats.org/drawingml/2006/picture">
+                  <pic:nvPicPr>
+                    <pic:cNvPr id="1081904416" name="Picture 2" descr="A screenshot of a computer&#10;&#10;AI-generated content may be incorrect."/>
+                    <pic:cNvPicPr/>
+                  </pic:nvPicPr>
+                  <pic:blipFill>
+                    <a:blip r:embed="rId10" cstate="print">
+                      <a:extLst>
+                        <a:ext uri="{28A0092B-C50C-407E-A947-70E740481C1C}">
+                          <a14:useLocalDpi xmlns:a14="http://schemas.microsoft.com/office/drawing/2010/main" val="0"/>
+                        </a:ext>
+                      </a:extLst>
+                    </a:blip>
+                    <a:stretch>
+                      <a:fillRect/>
+                    </a:stretch>
+                  </pic:blipFill>
+                  <pic:spPr>
+                    <a:xfrm>
+                      <a:off x="0" y="0"/>
+                      <a:ext cx="5943600" cy="2984500"/>
+                    </a:xfrm>
+                    <a:prstGeom prst="rect">
+                      <a:avLst/>
+                    </a:prstGeom>
+                  </pic:spPr>
+                </pic:pic>
+              </a:graphicData>
+            </a:graphic>
+          </wp:inline>
+        </w:drawing>
+      </w:r>
+    </w:p>
+    <w:p>
+      <w:pPr>
+        <w:pStyle w:val="ListParagraph"/>
+      </w:pPr>
+    </w:p>
+    <w:p>
+      <w:pPr>
+        <w:pStyle w:val="ListParagraph"/>
+      </w:pPr>
+    </w:p>
+    <w:p>
+      <w:pPr>
+        <w:pStyle w:val="ListParagraph"/>
+      </w:pPr>
+    </w:p>
+    <w:p>
+      <w:pPr>
+        <w:pStyle w:val="ListParagraph"/>
+      </w:pPr>
+    </w:p>
+    <w:p>
+      <w:pPr>
+        <w:pStyle w:val="ListParagraph"/>
+      </w:pPr>
+    </w:p>
+    <w:p>
+      <w:pPr>
+        <w:pStyle w:val="ListParagraph"/>
+      </w:pPr>
+    </w:p>
+    <w:p>
+      <w:pPr>
+        <w:pStyle w:val="ListParagraph"/>
+      </w:pPr>
+    </w:p>
+    <w:p>
+      <w:pPr>
+        <w:pStyle w:val="ListParagraph"/>
+      </w:pPr>
+    </w:p>
+    <w:p>
+      <w:pPr>
+        <w:pStyle w:val="ListParagraph"/>
+      </w:pPr>
+      <w:r>
+        <w:rPr>
+          <w:noProof/>
+        </w:rPr>
+        <w:drawing>
+          <wp:inline distT="0" distB="0" distL="0" distR="0" wp14:anchorId="672B658A" wp14:editId="365A0D86">
             <wp:extent cx="5943600" cy="2823845"/>
             <wp:effectExtent l="0" t="0" r="0" b="0"/>
             <wp:docPr id="1524414216" name="Picture 3" descr="A screenshot of a computer&#10;&#10;AI-generated content may be incorrect."/>
@@ -224,7 +232,7 @@
                     <pic:cNvPicPr/>
                   </pic:nvPicPr>
                   <pic:blipFill>
-                    <a:blip r:embed="rId10" cstate="print">
+                    <a:blip r:embed="rId11" cstate="print">
                       <a:extLst>
                         <a:ext uri="{28A0092B-C50C-407E-A947-70E740481C1C}">
                           <a14:useLocalDpi xmlns:a14="http://schemas.microsoft.com/office/drawing/2010/main" val="0"/>
@@ -265,7 +273,7 @@
           <w:noProof/>
         </w:rPr>
         <w:drawing>
-          <wp:inline distT="0" distB="0" distL="0" distR="0" wp14:anchorId="24E7EE10" wp14:editId="70DFEF02">
+          <wp:inline distT="0" distB="0" distL="0" distR="0" wp14:anchorId="24E7EE10" wp14:editId="21C24EE9">
             <wp:extent cx="5943600" cy="2604135"/>
             <wp:effectExtent l="0" t="0" r="0" b="0"/>
             <wp:docPr id="86341747" name="Picture 4" descr="A screenshot of a computer&#10;&#10;AI-generated content may be incorrect."/>
@@ -280,7 +288,7 @@
                     <pic:cNvPicPr/>
                   </pic:nvPicPr>
                   <pic:blipFill>
-                    <a:blip r:embed="rId11" cstate="print">
+                    <a:blip r:embed="rId12" cstate="print">
                       <a:extLst>
                         <a:ext uri="{28A0092B-C50C-407E-A947-70E740481C1C}">
                           <a14:useLocalDpi xmlns:a14="http://schemas.microsoft.com/office/drawing/2010/main" val="0"/>
@@ -421,6 +429,7 @@
         <w:rPr>
           <w:noProof/>
         </w:rPr>
+        <w:lastRenderedPageBreak/>
         <w:drawing>
           <wp:inline distT="0" distB="0" distL="0" distR="0" wp14:anchorId="11B38F3D" wp14:editId="17999640">
             <wp:extent cx="4502552" cy="6157073"/>
@@ -437,7 +446,7 @@
                     <pic:cNvPicPr/>
                   </pic:nvPicPr>
                   <pic:blipFill>
-                    <a:blip r:embed="rId12" cstate="print">
+                    <a:blip r:embed="rId13" cstate="print">
                       <a:extLst>
                         <a:ext uri="{28A0092B-C50C-407E-A947-70E740481C1C}">
                           <a14:useLocalDpi xmlns:a14="http://schemas.microsoft.com/office/drawing/2010/main" val="0"/>
@@ -483,10 +492,7 @@
       </w:r>
       <w:proofErr w:type="gramEnd"/>
       <w:r>
-        <w:t xml:space="preserve"> 1. Installs Apache on Ubuntu 2. Starts Apache service and enables it to run on boot 3. Creates custom index.html file in web server’s root directory that displays “Helle World from SJSU-X”, X = hostname of VM 4. Configures to listen on port 8080</w:t>
-      </w:r>
-      <w:r>
-        <w:t>.</w:t>
+        <w:t xml:space="preserve"> 1. Installs Apache on Ubuntu 2. Starts Apache service and enables it to run on boot 3. Creates custom index.html file in web server’s root directory that displays “Helle World from SJSU-X”, X = hostname of VM 4. Configures to listen on port 8080.</w:t>
       </w:r>
     </w:p>
     <w:p>
@@ -524,6 +530,7 @@
         <w:rPr>
           <w:noProof/>
         </w:rPr>
+        <w:lastRenderedPageBreak/>
         <w:drawing>
           <wp:inline distT="0" distB="0" distL="0" distR="0" wp14:anchorId="1529ED2E" wp14:editId="7B5389F6">
             <wp:extent cx="4308070" cy="5868365"/>
@@ -540,7 +547,7 @@
                     <pic:cNvPicPr/>
                   </pic:nvPicPr>
                   <pic:blipFill>
-                    <a:blip r:embed="rId13" cstate="print">
+                    <a:blip r:embed="rId14" cstate="print">
                       <a:extLst>
                         <a:ext uri="{28A0092B-C50C-407E-A947-70E740481C1C}">
                           <a14:useLocalDpi xmlns:a14="http://schemas.microsoft.com/office/drawing/2010/main" val="0"/>
@@ -628,8 +635,9 @@
         <w:rPr>
           <w:noProof/>
         </w:rPr>
+        <w:lastRenderedPageBreak/>
         <w:drawing>
-          <wp:inline distT="0" distB="0" distL="0" distR="0" wp14:anchorId="57A828F9" wp14:editId="6E779736">
+          <wp:inline distT="0" distB="0" distL="0" distR="0" wp14:anchorId="57A828F9" wp14:editId="020F587C">
             <wp:extent cx="5943600" cy="1724025"/>
             <wp:effectExtent l="0" t="0" r="0" b="3175"/>
             <wp:docPr id="546557779" name="Picture 8" descr="A screenshot of a computer program&#10;&#10;AI-generated content may be incorrect."/>
@@ -644,7 +652,7 @@
                     <pic:cNvPicPr/>
                   </pic:nvPicPr>
                   <pic:blipFill>
-                    <a:blip r:embed="rId14" cstate="print">
+                    <a:blip r:embed="rId15" cstate="print">
                       <a:extLst>
                         <a:ext uri="{28A0092B-C50C-407E-A947-70E740481C1C}">
                           <a14:useLocalDpi xmlns:a14="http://schemas.microsoft.com/office/drawing/2010/main" val="0"/>
@@ -680,7 +688,7 @@
           <w:noProof/>
         </w:rPr>
         <w:drawing>
-          <wp:inline distT="0" distB="0" distL="0" distR="0" wp14:anchorId="28662AF0" wp14:editId="567F589E">
+          <wp:inline distT="0" distB="0" distL="0" distR="0" wp14:anchorId="28662AF0" wp14:editId="0F2B0FF1">
             <wp:extent cx="5943600" cy="3652520"/>
             <wp:effectExtent l="0" t="0" r="0" b="5080"/>
             <wp:docPr id="465757630" name="Picture 9" descr="A screenshot of a computer program&#10;&#10;AI-generated content may be incorrect."/>
@@ -695,7 +703,7 @@
                     <pic:cNvPicPr/>
                   </pic:nvPicPr>
                   <pic:blipFill>
-                    <a:blip r:embed="rId15" cstate="print">
+                    <a:blip r:embed="rId16" cstate="print">
                       <a:extLst>
                         <a:ext uri="{28A0092B-C50C-407E-A947-70E740481C1C}">
                           <a14:useLocalDpi xmlns:a14="http://schemas.microsoft.com/office/drawing/2010/main" val="0"/>
@@ -757,7 +765,6 @@
       </w:pPr>
       <w:proofErr w:type="spellStart"/>
       <w:r>
-        <w:lastRenderedPageBreak/>
         <w:t>Undeploying</w:t>
       </w:r>
       <w:proofErr w:type="spellEnd"/>
@@ -773,8 +780,9 @@
         <w:rPr>
           <w:noProof/>
         </w:rPr>
+        <w:lastRenderedPageBreak/>
         <w:drawing>
-          <wp:inline distT="0" distB="0" distL="0" distR="0" wp14:anchorId="3C1286A1" wp14:editId="561DF3D1">
+          <wp:inline distT="0" distB="0" distL="0" distR="0" wp14:anchorId="3C1286A1" wp14:editId="552BDF87">
             <wp:extent cx="5943600" cy="3765550"/>
             <wp:effectExtent l="0" t="0" r="0" b="6350"/>
             <wp:docPr id="1085203657" name="Picture 10" descr="A screenshot of a computer&#10;&#10;AI-generated content may be incorrect."/>
@@ -789,7 +797,7 @@
                     <pic:cNvPicPr/>
                   </pic:nvPicPr>
                   <pic:blipFill>
-                    <a:blip r:embed="rId16" cstate="print">
+                    <a:blip r:embed="rId17" cstate="print">
                       <a:extLst>
                         <a:ext uri="{28A0092B-C50C-407E-A947-70E740481C1C}">
                           <a14:useLocalDpi xmlns:a14="http://schemas.microsoft.com/office/drawing/2010/main" val="0"/>
@@ -865,7 +873,7 @@
                     <pic:cNvPicPr/>
                   </pic:nvPicPr>
                   <pic:blipFill>
-                    <a:blip r:embed="rId17" cstate="print">
+                    <a:blip r:embed="rId18" cstate="print">
                       <a:extLst>
                         <a:ext uri="{28A0092B-C50C-407E-A947-70E740481C1C}">
                           <a14:useLocalDpi xmlns:a14="http://schemas.microsoft.com/office/drawing/2010/main" val="0"/>
@@ -905,6 +913,7 @@
         <w:rPr>
           <w:noProof/>
         </w:rPr>
+        <w:lastRenderedPageBreak/>
         <w:drawing>
           <wp:inline distT="0" distB="0" distL="0" distR="0" wp14:anchorId="29997DCB" wp14:editId="0948B698">
             <wp:extent cx="5694745" cy="3703409"/>
@@ -921,7 +930,7 @@
                     <pic:cNvPicPr/>
                   </pic:nvPicPr>
                   <pic:blipFill>
-                    <a:blip r:embed="rId18" cstate="print">
+                    <a:blip r:embed="rId19" cstate="print">
                       <a:extLst>
                         <a:ext uri="{28A0092B-C50C-407E-A947-70E740481C1C}">
                           <a14:useLocalDpi xmlns:a14="http://schemas.microsoft.com/office/drawing/2010/main" val="0"/>
@@ -949,7 +958,7 @@
       </w:r>
     </w:p>
     <w:sectPr>
-      <w:headerReference w:type="default" r:id="rId19"/>
+      <w:headerReference w:type="default" r:id="rId20"/>
       <w:pgSz w:w="12240" w:h="15840"/>
       <w:pgMar w:top="1440" w:right="1440" w:bottom="1440" w:left="1440" w:header="720" w:footer="720" w:gutter="0"/>
       <w:cols w:space="720"/>

</xml_diff>